<commit_message>
removed bold and capitalized text in the advertising section of the 3rd writing assignment
</commit_message>
<xml_diff>
--- a/writing-assignment-3/Marketing Boyer and Moore's String Pattern Matching.docx
+++ b/writing-assignment-3/Marketing Boyer and Moore's String Pattern Matching.docx
@@ -8,26 +8,36 @@
         <w:t xml:space="preserve">Reach new heights of peak performance with this new word processor feature!!!  Remember those old days of searching through your </w:t>
       </w:r>
       <w:r>
-        <w:rPr>
-          <w:b/>
-        </w:rPr>
         <w:t>twenty page plus documents</w:t>
       </w:r>
       <w:r>
-        <w:t xml:space="preserve"> in pursuit of a simple fact, citation, or just to simply recall what you wrote on page five, paragraph three, in the second sentence?  Or perhaps you’re STILL doing that!  If you switch over to our word processor, you are promised quicker access to the information that </w:t>
-      </w:r>
-      <w:r>
-        <w:rPr>
-          <w:b/>
-        </w:rPr>
+        <w:t xml:space="preserve"> in pursuit of a simple fact, citation, or just to simply recall what you wrote on page five, paragraph three, in the second sentence?  Or perhaps you’re </w:t>
+      </w:r>
+      <w:r>
+        <w:t>still</w:t>
+      </w:r>
+      <w:r>
+        <w:t xml:space="preserve"> doing that!  If you switch over to our word processor, you are promised quicker access to the information that </w:t>
+      </w:r>
+      <w:r>
         <w:t>you</w:t>
       </w:r>
       <w:r>
-        <w:t xml:space="preserve"> need!  </w:t>
-      </w:r>
-      <w:r>
-        <w:t>In fact, the larger, more detailed the document you create, the more it will outlast and outperform the slow, grinding, atrocious word processor you are using right now!!!  No joke, through some of our detailed and thought-out tests, our research team was able to</w:t>
-      </w:r>
+        <w:t xml:space="preserve"> n</w:t>
+      </w:r>
+      <w:bookmarkStart w:id="0" w:name="_GoBack"/>
+      <w:bookmarkEnd w:id="0"/>
+      <w:r>
+        <w:t xml:space="preserve">eed!  </w:t>
+      </w:r>
+      <w:r>
+        <w:t xml:space="preserve">In fact, the larger, more detailed the document you create, the more it will outlast and outperform the slow, grinding, atrocious word processor you are using right now!!!  No joke, through some of our detailed and thought-out tests, our research team </w:t>
+      </w:r>
+      <w:proofErr w:type="gramStart"/>
+      <w:r>
+        <w:t>was able to</w:t>
+      </w:r>
+      <w:proofErr w:type="gramEnd"/>
       <w:r>
         <w:t xml:space="preserve"> reach speeds </w:t>
       </w:r>
@@ -38,9 +48,6 @@
         <w:t xml:space="preserve">x faster than the competitors!  Now who would </w:t>
       </w:r>
       <w:r>
-        <w:rPr>
-          <w:b/>
-        </w:rPr>
         <w:t>not</w:t>
       </w:r>
       <w:r>
@@ -119,7 +126,13 @@
         <w:t>Y</w:t>
       </w:r>
       <w:r>
-        <w:t>ou have nothing to lose and EVERYTHING to gain, so go ahead, buy our word processor</w:t>
+        <w:t xml:space="preserve">ou have nothing to lose and </w:t>
+      </w:r>
+      <w:r>
+        <w:t>everything</w:t>
+      </w:r>
+      <w:r>
+        <w:t xml:space="preserve"> to gain, so go ahead, buy our word processor</w:t>
       </w:r>
       <w:r>
         <w:t xml:space="preserve"> with this cutting-edge search</w:t>
@@ -128,17 +141,17 @@
         <w:t>ing</w:t>
       </w:r>
       <w:r>
-        <w:t xml:space="preserve"> </w:t>
+        <w:t xml:space="preserve"> algorithm</w:t>
+      </w:r>
+      <w:r>
+        <w:t>.  W</w:t>
+      </w:r>
+      <w:r>
+        <w:t xml:space="preserve">e guarantee </w:t>
       </w:r>
       <w:r>
         <w:lastRenderedPageBreak/>
-        <w:t>algorithm</w:t>
-      </w:r>
-      <w:r>
-        <w:t>.  W</w:t>
-      </w:r>
-      <w:r>
-        <w:t>e guarantee you will never regret this decision</w:t>
+        <w:t>you will never regret this decision</w:t>
       </w:r>
       <w:r>
         <w:t xml:space="preserve">, and your family, friends, and colleagues will be jealous that you made such a smart </w:t>
@@ -176,17 +189,38 @@
         <w:t>d</w:t>
       </w:r>
       <w:r>
-        <w:t xml:space="preserve"> outperform…”.  This is based on the fact that the runtime for Boyer-Moore in the best case is O(n/m), whereas KMP is O(n+m) </w:t>
+        <w:t xml:space="preserve"> outperform…”.  This is </w:t>
+      </w:r>
+      <w:proofErr w:type="gramStart"/>
+      <w:r>
+        <w:t>based on the fact that</w:t>
+      </w:r>
+      <w:proofErr w:type="gramEnd"/>
+      <w:r>
+        <w:t xml:space="preserve"> the runtime for Boyer-Moore in the best case is O(n/m), whereas KMP is O(</w:t>
+      </w:r>
+      <w:proofErr w:type="spellStart"/>
+      <w:r>
+        <w:t>n+m</w:t>
+      </w:r>
+      <w:proofErr w:type="spellEnd"/>
+      <w:r>
+        <w:t xml:space="preserve">) </w:t>
       </w:r>
       <w:r>
         <w:t xml:space="preserve">and Rabin-Karp is </w:t>
       </w:r>
       <w:r>
-        <w:t>O(n</w:t>
+        <w:t>O(</w:t>
+      </w:r>
+      <w:proofErr w:type="spellStart"/>
+      <w:r>
+        <w:t>n</w:t>
       </w:r>
       <w:r>
         <w:t>+m</w:t>
       </w:r>
+      <w:proofErr w:type="spellEnd"/>
       <w:r>
         <w:t>), whe</w:t>
       </w:r>
@@ -215,10 +249,7 @@
         <w:t>Second, “</w:t>
       </w:r>
       <w:r>
-        <w:t>…</w:t>
-      </w:r>
-      <w:r>
-        <w:t>our research team was able to reach speeds 20x faster than the competitors</w:t>
+        <w:t>…our research team was able to reach speeds 20x faster than the competitors</w:t>
       </w:r>
       <w:r>
         <w:t>”.  Because this is 1977, and other</w:t>
@@ -387,16 +418,29 @@
         <w:t xml:space="preserve"> its performance is better</w:t>
       </w:r>
       <w:r>
-        <w:t>, similar to comparing quicksort and mergesort</w:t>
+        <w:t xml:space="preserve">, </w:t>
+      </w:r>
+      <w:proofErr w:type="gramStart"/>
+      <w:r>
+        <w:t>similar to</w:t>
+      </w:r>
+      <w:proofErr w:type="gramEnd"/>
+      <w:r>
+        <w:t xml:space="preserve"> comparing quicksort and mergesort</w:t>
       </w:r>
       <w:r>
         <w:t xml:space="preserve">.  </w:t>
       </w:r>
+      <w:proofErr w:type="gramStart"/>
       <w:r>
         <w:t>A</w:t>
       </w:r>
       <w:r>
-        <w:t>s a result, this algorithm will end up being used in all kinds of software until a newly researched pattern matching algorithm is researched, which even then will have a difficult time beating Boyer-Moore.</w:t>
+        <w:t>s a result</w:t>
+      </w:r>
+      <w:proofErr w:type="gramEnd"/>
+      <w:r>
+        <w:t>, this algorithm will end up being used in all kinds of software until a newly researched pattern matching algorithm is researched, which even then will have a difficult time beating Boyer-Moore.</w:t>
       </w:r>
     </w:p>
     <w:p>
@@ -479,8 +523,6 @@
       <w:r>
         <w:t>a</w:t>
       </w:r>
-      <w:bookmarkStart w:id="0" w:name="_GoBack"/>
-      <w:bookmarkEnd w:id="0"/>
       <w:r>
         <w:t xml:space="preserve"> </w:t>
       </w:r>
@@ -627,6 +669,7 @@
     <w:lsdException w:name="HTML Sample" w:semiHidden="1" w:unhideWhenUsed="1"/>
     <w:lsdException w:name="HTML Typewriter" w:semiHidden="1" w:unhideWhenUsed="1"/>
     <w:lsdException w:name="HTML Variable" w:semiHidden="1" w:unhideWhenUsed="1"/>
+    <w:lsdException w:name="Normal Table" w:semiHidden="1" w:unhideWhenUsed="1"/>
     <w:lsdException w:name="annotation subject" w:semiHidden="1" w:unhideWhenUsed="1"/>
     <w:lsdException w:name="No List" w:semiHidden="1" w:unhideWhenUsed="1"/>
     <w:lsdException w:name="Outline List 1" w:semiHidden="1" w:unhideWhenUsed="1"/>
@@ -671,6 +714,7 @@
     <w:lsdException w:name="Table Professional" w:semiHidden="1" w:unhideWhenUsed="1"/>
     <w:lsdException w:name="Table Subtle 1" w:semiHidden="1" w:unhideWhenUsed="1"/>
     <w:lsdException w:name="Table Subtle 2" w:semiHidden="1" w:unhideWhenUsed="1"/>
+    <w:lsdException w:name="Table Web 1" w:semiHidden="1" w:unhideWhenUsed="1"/>
     <w:lsdException w:name="Table Web 2" w:semiHidden="1" w:unhideWhenUsed="1"/>
     <w:lsdException w:name="Table Web 3" w:semiHidden="1" w:unhideWhenUsed="1"/>
     <w:lsdException w:name="Balloon Text" w:semiHidden="1" w:unhideWhenUsed="1"/>

</xml_diff>

<commit_message>
'are promised to...' is changed to 'will receive...' in writing #3
</commit_message>
<xml_diff>
--- a/writing-assignment-3/Marketing Boyer and Moore's String Pattern Matching.docx
+++ b/writing-assignment-3/Marketing Boyer and Moore's String Pattern Matching.docx
@@ -17,27 +17,28 @@
         <w:t>still</w:t>
       </w:r>
       <w:r>
-        <w:t xml:space="preserve"> doing that!  If you switch over to our word processor, you are promised quicker access to the information that </w:t>
-      </w:r>
-      <w:r>
-        <w:t>you</w:t>
-      </w:r>
-      <w:r>
-        <w:t xml:space="preserve"> n</w:t>
+        <w:t xml:space="preserve"> doing that!  If you switch over</w:t>
+      </w:r>
+      <w:r>
+        <w:t xml:space="preserve"> to our word processor, you </w:t>
       </w:r>
       <w:bookmarkStart w:id="0" w:name="_GoBack"/>
       <w:bookmarkEnd w:id="0"/>
       <w:r>
-        <w:t xml:space="preserve">eed!  </w:t>
-      </w:r>
-      <w:r>
-        <w:t xml:space="preserve">In fact, the larger, more detailed the document you create, the more it will outlast and outperform the slow, grinding, atrocious word processor you are using right now!!!  No joke, through some of our detailed and thought-out tests, our research team </w:t>
-      </w:r>
-      <w:proofErr w:type="gramStart"/>
-      <w:r>
-        <w:t>was able to</w:t>
-      </w:r>
-      <w:proofErr w:type="gramEnd"/>
+        <w:t>will receive</w:t>
+      </w:r>
+      <w:r>
+        <w:t xml:space="preserve"> quicker access to the information that </w:t>
+      </w:r>
+      <w:r>
+        <w:t>you</w:t>
+      </w:r>
+      <w:r>
+        <w:t xml:space="preserve"> need!  </w:t>
+      </w:r>
+      <w:r>
+        <w:t>In fact, the larger, more detailed the document you create, the more it will outlast and outperform the slow, grinding, atrocious word processor you are using right now!!!  No joke, through some of our detailed and thought-out tests, our research team was able to</w:t>
+      </w:r>
       <w:r>
         <w:t xml:space="preserve"> reach speeds </w:t>
       </w:r>
@@ -189,38 +190,17 @@
         <w:t>d</w:t>
       </w:r>
       <w:r>
-        <w:t xml:space="preserve"> outperform…”.  This is </w:t>
-      </w:r>
-      <w:proofErr w:type="gramStart"/>
-      <w:r>
-        <w:t>based on the fact that</w:t>
-      </w:r>
-      <w:proofErr w:type="gramEnd"/>
-      <w:r>
-        <w:t xml:space="preserve"> the runtime for Boyer-Moore in the best case is O(n/m), whereas KMP is O(</w:t>
-      </w:r>
-      <w:proofErr w:type="spellStart"/>
-      <w:r>
-        <w:t>n+m</w:t>
-      </w:r>
-      <w:proofErr w:type="spellEnd"/>
-      <w:r>
-        <w:t xml:space="preserve">) </w:t>
+        <w:t xml:space="preserve"> outperform…”.  This is based on the fact that the runtime for Boyer-Moore in the best case is O(n/m), whereas KMP is O(n+m) </w:t>
       </w:r>
       <w:r>
         <w:t xml:space="preserve">and Rabin-Karp is </w:t>
       </w:r>
       <w:r>
-        <w:t>O(</w:t>
-      </w:r>
-      <w:proofErr w:type="spellStart"/>
-      <w:r>
-        <w:t>n</w:t>
+        <w:t>O(n</w:t>
       </w:r>
       <w:r>
         <w:t>+m</w:t>
       </w:r>
-      <w:proofErr w:type="spellEnd"/>
       <w:r>
         <w:t>), whe</w:t>
       </w:r>
@@ -418,29 +398,16 @@
         <w:t xml:space="preserve"> its performance is better</w:t>
       </w:r>
       <w:r>
-        <w:t xml:space="preserve">, </w:t>
-      </w:r>
-      <w:proofErr w:type="gramStart"/>
-      <w:r>
-        <w:t>similar to</w:t>
-      </w:r>
-      <w:proofErr w:type="gramEnd"/>
-      <w:r>
-        <w:t xml:space="preserve"> comparing quicksort and mergesort</w:t>
+        <w:t>, similar to comparing quicksort and mergesort</w:t>
       </w:r>
       <w:r>
         <w:t xml:space="preserve">.  </w:t>
       </w:r>
-      <w:proofErr w:type="gramStart"/>
       <w:r>
         <w:t>A</w:t>
       </w:r>
       <w:r>
-        <w:t>s a result</w:t>
-      </w:r>
-      <w:proofErr w:type="gramEnd"/>
-      <w:r>
-        <w:t>, this algorithm will end up being used in all kinds of software until a newly researched pattern matching algorithm is researched, which even then will have a difficult time beating Boyer-Moore.</w:t>
+        <w:t>s a result, this algorithm will end up being used in all kinds of software until a newly researched pattern matching algorithm is researched, which even then will have a difficult time beating Boyer-Moore.</w:t>
       </w:r>
     </w:p>
     <w:p>

</xml_diff>